<commit_message>
Finished introduction of Lab 4
</commit_message>
<xml_diff>
--- a/Lab 4 Neural Networks EBP/Report/NN Report.docx
+++ b/Lab 4 Neural Networks EBP/Report/NN Report.docx
@@ -50,6 +50,7 @@
         <w:t>Structure</w:t>
       </w:r>
     </w:p>
+    <w:p/>
     <w:p>
       <w:pPr>
         <w:pStyle w:val="Heading1"/>
@@ -196,6 +197,7 @@
         <w:t xml:space="preserve">  MLP structure for 4-2-4 encoder</w:t>
       </w:r>
     </w:p>
+    <w:p/>
     <w:tbl>
       <w:tblPr>
         <w:tblStyle w:val="TableGrid"/>
@@ -385,6 +387,8 @@
         <w:rPr>
           <w:i/>
           <w:iCs/>
+          <w:sz w:val="20"/>
+          <w:szCs w:val="20"/>
         </w:rPr>
       </w:pPr>
       <w:r>
@@ -466,6 +470,16 @@
     </w:p>
     <w:p>
       <w:pPr>
+        <w:spacing w:before="120" w:line="360" w:lineRule="auto"/>
+        <w:jc w:val="center"/>
+        <w:rPr>
+          <w:i/>
+          <w:iCs/>
+        </w:rPr>
+      </w:pPr>
+    </w:p>
+    <w:p>
+      <w:pPr>
         <w:spacing w:line="360" w:lineRule="auto"/>
         <w:ind w:firstLine="426"/>
         <w:contextualSpacing/>
@@ -536,6 +550,221 @@
       <w:r>
         <w:t xml:space="preserve">, the values of 0 and 1 will never be realized so for practical purposes the values of 1 and 0 will be replaced by 0.9 and 0.1, respectively. </w:t>
       </w:r>
+    </w:p>
+    <w:p>
+      <w:pPr>
+        <w:spacing w:line="360" w:lineRule="auto"/>
+        <w:ind w:firstLine="426"/>
+        <w:contextualSpacing/>
+      </w:pPr>
+      <w:r>
+        <w:t xml:space="preserve">The training algorithm and the structure of the encoder </w:t>
+      </w:r>
+      <w:r>
+        <w:t>was</w:t>
+      </w:r>
+      <w:r>
+        <w:t xml:space="preserve"> coded using MATLAB</w:t>
+      </w:r>
+      <w:r>
+        <w:t xml:space="preserve">, iterated for 1000 times, cycling through the four input patterns while accumulating the weights </w:t>
+      </w:r>
+      <w:r>
+        <w:t xml:space="preserve">so that the weights are updated only after all four input patterns </w:t>
+      </w:r>
+      <w:r>
+        <w:t>have gone through a single iteration</w:t>
+      </w:r>
+      <w:r>
+        <w:t>.</w:t>
+      </w:r>
+    </w:p>
+    <w:p>
+      <w:pPr>
+        <w:spacing w:line="360" w:lineRule="auto"/>
+        <w:ind w:firstLine="426"/>
+        <w:contextualSpacing/>
+      </w:pPr>
+    </w:p>
+    <w:p>
+      <w:pPr>
+        <w:spacing w:line="360" w:lineRule="auto"/>
+        <w:ind w:firstLine="426"/>
+        <w:contextualSpacing/>
+      </w:pPr>
+    </w:p>
+    <w:p>
+      <w:pPr>
+        <w:spacing w:line="360" w:lineRule="auto"/>
+        <w:ind w:firstLine="426"/>
+        <w:contextualSpacing/>
+      </w:pPr>
+    </w:p>
+    <w:p>
+      <w:pPr>
+        <w:spacing w:line="360" w:lineRule="auto"/>
+        <w:ind w:firstLine="426"/>
+        <w:contextualSpacing/>
+      </w:pPr>
+    </w:p>
+    <w:p>
+      <w:pPr>
+        <w:pStyle w:val="Heading1"/>
+        <w:spacing w:after="200" w:line="360" w:lineRule="auto"/>
+        <w:contextualSpacing/>
+      </w:pPr>
+      <w:r>
+        <w:lastRenderedPageBreak/>
+        <w:t>Result</w:t>
+      </w:r>
+      <w:r>
+        <w:t>s</w:t>
+      </w:r>
+    </w:p>
+    <w:p>
+      <w:pPr>
+        <w:spacing w:line="360" w:lineRule="auto"/>
+        <w:ind w:firstLine="426"/>
+        <w:contextualSpacing/>
+      </w:pPr>
+      <w:r>
+        <w:t xml:space="preserve"> </w:t>
+      </w:r>
+      <w:r>
+        <w:t>The results</w:t>
+      </w:r>
+    </w:p>
+    <w:p>
+      <w:pPr>
+        <w:spacing w:line="360" w:lineRule="auto"/>
+        <w:contextualSpacing/>
+      </w:pPr>
+    </w:p>
+    <w:p>
+      <w:pPr>
+        <w:spacing w:line="360" w:lineRule="auto"/>
+        <w:contextualSpacing/>
+      </w:pPr>
+    </w:p>
+    <w:p>
+      <w:pPr>
+        <w:spacing w:line="360" w:lineRule="auto"/>
+        <w:contextualSpacing/>
+      </w:pPr>
+    </w:p>
+    <w:p>
+      <w:pPr>
+        <w:spacing w:line="360" w:lineRule="auto"/>
+        <w:contextualSpacing/>
+      </w:pPr>
+    </w:p>
+    <w:p>
+      <w:pPr>
+        <w:spacing w:line="360" w:lineRule="auto"/>
+        <w:contextualSpacing/>
+      </w:pPr>
+    </w:p>
+    <w:p>
+      <w:pPr>
+        <w:spacing w:line="360" w:lineRule="auto"/>
+        <w:contextualSpacing/>
+      </w:pPr>
+    </w:p>
+    <w:p>
+      <w:pPr>
+        <w:spacing w:line="360" w:lineRule="auto"/>
+        <w:contextualSpacing/>
+      </w:pPr>
+    </w:p>
+    <w:p>
+      <w:pPr>
+        <w:spacing w:line="360" w:lineRule="auto"/>
+        <w:contextualSpacing/>
+      </w:pPr>
+    </w:p>
+    <w:p>
+      <w:pPr>
+        <w:spacing w:line="360" w:lineRule="auto"/>
+        <w:contextualSpacing/>
+      </w:pPr>
+    </w:p>
+    <w:p>
+      <w:pPr>
+        <w:spacing w:line="360" w:lineRule="auto"/>
+        <w:contextualSpacing/>
+      </w:pPr>
+    </w:p>
+    <w:p>
+      <w:pPr>
+        <w:spacing w:line="360" w:lineRule="auto"/>
+        <w:contextualSpacing/>
+      </w:pPr>
+    </w:p>
+    <w:p>
+      <w:pPr>
+        <w:spacing w:line="360" w:lineRule="auto"/>
+        <w:contextualSpacing/>
+      </w:pPr>
+    </w:p>
+    <w:p>
+      <w:pPr>
+        <w:spacing w:line="360" w:lineRule="auto"/>
+        <w:contextualSpacing/>
+      </w:pPr>
+    </w:p>
+    <w:p>
+      <w:pPr>
+        <w:spacing w:line="360" w:lineRule="auto"/>
+        <w:contextualSpacing/>
+      </w:pPr>
+    </w:p>
+    <w:p>
+      <w:pPr>
+        <w:spacing w:line="360" w:lineRule="auto"/>
+        <w:contextualSpacing/>
+      </w:pPr>
+    </w:p>
+    <w:p>
+      <w:pPr>
+        <w:spacing w:line="360" w:lineRule="auto"/>
+        <w:contextualSpacing/>
+      </w:pPr>
+    </w:p>
+    <w:p>
+      <w:pPr>
+        <w:spacing w:line="360" w:lineRule="auto"/>
+        <w:contextualSpacing/>
+      </w:pPr>
+    </w:p>
+    <w:p>
+      <w:pPr>
+        <w:spacing w:line="360" w:lineRule="auto"/>
+        <w:contextualSpacing/>
+      </w:pPr>
+    </w:p>
+    <w:p>
+      <w:pPr>
+        <w:spacing w:line="360" w:lineRule="auto"/>
+        <w:contextualSpacing/>
+      </w:pPr>
+    </w:p>
+    <w:p>
+      <w:pPr>
+        <w:spacing w:line="360" w:lineRule="auto"/>
+        <w:contextualSpacing/>
+      </w:pPr>
+    </w:p>
+    <w:p>
+      <w:pPr>
+        <w:spacing w:line="360" w:lineRule="auto"/>
+        <w:contextualSpacing/>
+      </w:pPr>
+    </w:p>
+    <w:p>
+      <w:pPr>
+        <w:spacing w:line="360" w:lineRule="auto"/>
+        <w:contextualSpacing/>
+      </w:pPr>
     </w:p>
     <w:p>
       <w:pPr>
@@ -695,7 +924,7 @@
           </mc:Choice>
           <mc:Fallback>
             <w:pict>
-              <v:rect w14:anchorId="3D3EDD4D" id="Rectangle 4" o:spid="_x0000_s1026" style="position:absolute;margin-left:-76.6pt;margin-top:-74.7pt;width:600.65pt;height:844.35pt;z-index:-251657216;visibility:visible;mso-wrap-style:square;mso-width-percent:0;mso-height-percent:0;mso-wrap-distance-left:9pt;mso-wrap-distance-top:0;mso-wrap-distance-right:9pt;mso-wrap-distance-bottom:0;mso-position-horizontal:absolute;mso-position-horizontal-relative:text;mso-position-vertical:absolute;mso-position-vertical-relative:text;mso-width-percent:0;mso-height-percent:0;mso-width-relative:margin;mso-height-relative:margin;v-text-anchor:middle" o:gfxdata="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" fillcolor="#272727 [2749]" strokecolor="#243f60 [1604]" strokeweight="2pt"/>
+              <v:rect w14:anchorId="44EDC4E0" id="Rectangle 4" o:spid="_x0000_s1026" style="position:absolute;margin-left:-76.6pt;margin-top:-74.7pt;width:600.65pt;height:844.35pt;z-index:-251657216;visibility:visible;mso-wrap-style:square;mso-width-percent:0;mso-height-percent:0;mso-wrap-distance-left:9pt;mso-wrap-distance-top:0;mso-wrap-distance-right:9pt;mso-wrap-distance-bottom:0;mso-position-horizontal:absolute;mso-position-horizontal-relative:text;mso-position-vertical:absolute;mso-position-vertical-relative:text;mso-width-percent:0;mso-height-percent:0;mso-width-relative:margin;mso-height-relative:margin;v-text-anchor:middle" o:gfxdata="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" fillcolor="#272727 [2749]" strokecolor="#243f60 [1604]" strokeweight="2pt"/>
             </w:pict>
           </mc:Fallback>
         </mc:AlternateContent>
@@ -753,10 +982,10 @@
             <v:path o:extrusionok="f" gradientshapeok="t" o:connecttype="rect"/>
             <o:lock v:ext="edit" aspectratio="t"/>
           </v:shapetype>
-          <v:shape id="_x0000_i1069" type="#_x0000_t75" style="width:406.95pt;height:615.65pt" o:ole="">
+          <v:shape id="_x0000_i1069" type="#_x0000_t75" style="width:407.05pt;height:615.55pt" o:ole="">
             <v:imagedata r:id="rId9" o:title=""/>
           </v:shape>
-          <o:OLEObject Type="Embed" ProgID="Word.OpenDocumentText.12" ShapeID="_x0000_i1069" DrawAspect="Content" ObjectID="_1700901104" r:id="rId10"/>
+          <o:OLEObject Type="Embed" ProgID="Word.OpenDocumentText.12" ShapeID="_x0000_i1069" DrawAspect="Content" ObjectID="_1700901650" r:id="rId10"/>
         </w:object>
       </w:r>
     </w:p>
@@ -849,7 +1078,7 @@
           </mc:Choice>
           <mc:Fallback>
             <w:pict>
-              <v:rect w14:anchorId="3AAB5671" id="Rectangle 6" o:spid="_x0000_s1026" style="position:absolute;margin-left:-73.95pt;margin-top:-1in;width:600.65pt;height:844.35pt;z-index:-251655168;visibility:visible;mso-wrap-style:square;mso-width-percent:0;mso-height-percent:0;mso-wrap-distance-left:9pt;mso-wrap-distance-top:0;mso-wrap-distance-right:9pt;mso-wrap-distance-bottom:0;mso-position-horizontal:absolute;mso-position-horizontal-relative:text;mso-position-vertical:absolute;mso-position-vertical-relative:text;mso-width-percent:0;mso-height-percent:0;mso-width-relative:margin;mso-height-relative:margin;v-text-anchor:middle" o:gfxdata="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" fillcolor="#272727 [2749]" strokecolor="#243f60 [1604]" strokeweight="2pt"/>
+              <v:rect w14:anchorId="43A56DD5" id="Rectangle 6" o:spid="_x0000_s1026" style="position:absolute;margin-left:-73.95pt;margin-top:-1in;width:600.65pt;height:844.35pt;z-index:-251655168;visibility:visible;mso-wrap-style:square;mso-width-percent:0;mso-height-percent:0;mso-wrap-distance-left:9pt;mso-wrap-distance-top:0;mso-wrap-distance-right:9pt;mso-wrap-distance-bottom:0;mso-position-horizontal:absolute;mso-position-horizontal-relative:text;mso-position-vertical:absolute;mso-position-vertical-relative:text;mso-width-percent:0;mso-height-percent:0;mso-width-relative:margin;mso-height-relative:margin;v-text-anchor:middle" o:gfxdata="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" fillcolor="#272727 [2749]" strokecolor="#243f60 [1604]" strokeweight="2pt"/>
             </w:pict>
           </mc:Fallback>
         </mc:AlternateContent>
@@ -875,10 +1104,10 @@
           <w:color w:val="FFFFFF" w:themeColor="background1"/>
         </w:rPr>
         <w:object w:dxaOrig="9026" w:dyaOrig="13775" w14:anchorId="5D56D9E8">
-          <v:shape id="_x0000_i1072" type="#_x0000_t75" style="width:434.3pt;height:662.6pt" o:ole="">
+          <v:shape id="_x0000_i1072" type="#_x0000_t75" style="width:434.1pt;height:662.55pt" o:ole="">
             <v:imagedata r:id="rId11" o:title=""/>
           </v:shape>
-          <o:OLEObject Type="Embed" ProgID="Word.OpenDocumentText.12" ShapeID="_x0000_i1072" DrawAspect="Content" ObjectID="_1700901105" r:id="rId12"/>
+          <o:OLEObject Type="Embed" ProgID="Word.OpenDocumentText.12" ShapeID="_x0000_i1072" DrawAspect="Content" ObjectID="_1700901651" r:id="rId12"/>
         </w:object>
       </w:r>
     </w:p>

</xml_diff>